<commit_message>
Mise en ligne de la nouvel partie assistance
</commit_message>
<xml_diff>
--- a/public_html/documents/LOL_CONTRATS_TEXTES_FOOTNOTES.docx
+++ b/public_html/documents/LOL_CONTRATS_TEXTES_FOOTNOTES.docx
@@ -79,7 +79,69 @@
         <w:rPr>
           <w:rFonts w:cstheme="minorHAnsi"/>
         </w:rPr>
-        <w:t xml:space="preserve">Le cas où le produit choisi n’est pas disponible à votre adresse, un collaborateur vous contactera </w:t>
+        <w:t>Le cas où le produit choisi n’est pas disponible à votre adresse, un collaborateur vous contactera pour vous proposer une alternative. 2) Internet par le réseau mobile 2G/3G/4G gratuit jusqu’à l’installation du service Internet choisi. Facturation pro rata de 24,90 €/mois au-delà de la date d’installation ou d’un maximum de 2 mois après signature du contrat. 30 GB inclus, facturation au-delà : 5,00 € par GB entamé. Sans durée d’engagment. Clé/hotspot 4G (boîte, câble, carte SIM et clé) doit être retournée au soin du client. Facturation de 99,00 € en cas de non-retour ou retour incomplet. 3) L’installation par une équipe se fait endéans 3-4 semaines et comprend : installation du modem ou routeur et du filtre ou splitter nécessaire, configuration de l’accès Internet sur un ordinateur, configuration du service téléphonique avec un téléphone, mise en place d’une adresse email dans les programmes email “Microsoft Outlook“ - Frais de déplacement 25 € centre et sud, 35 € nord, en sus de l’installation par équipe 4) Publication dans l’annuaire téléphonique: Un formulaire vous sera envoyé qu’il faut remplir et nous renvoyer pour confirmer votre choix</w:t>
+      </w:r>
+      <w:r>
+        <w:rPr>
+          <w:rFonts w:cstheme="minorHAnsi"/>
+        </w:rPr>
+        <w:t>.</w:t>
+      </w:r>
+    </w:p>
+    <w:p>
+      <w:pPr>
+        <w:autoSpaceDE w:val="0"/>
+        <w:autoSpaceDN w:val="0"/>
+        <w:adjustRightInd w:val="0"/>
+        <w:spacing w:after="0" w:line="240" w:lineRule="auto"/>
+        <w:rPr>
+          <w:rFonts w:cstheme="minorHAnsi"/>
+        </w:rPr>
+      </w:pPr>
+    </w:p>
+    <w:p>
+      <w:pPr>
+        <w:autoSpaceDE w:val="0"/>
+        <w:autoSpaceDN w:val="0"/>
+        <w:adjustRightInd w:val="0"/>
+        <w:spacing w:after="0" w:line="240" w:lineRule="auto"/>
+        <w:rPr>
+          <w:rFonts w:cstheme="minorHAnsi"/>
+        </w:rPr>
+      </w:pPr>
+      <w:r>
+        <w:rPr>
+          <w:rFonts w:cstheme="minorHAnsi"/>
+        </w:rPr>
+        <w:t>LOLDSL20_FR</w:t>
+      </w:r>
+    </w:p>
+    <w:p>
+      <w:pPr>
+        <w:autoSpaceDE w:val="0"/>
+        <w:autoSpaceDN w:val="0"/>
+        <w:adjustRightInd w:val="0"/>
+        <w:spacing w:after="0" w:line="240" w:lineRule="auto"/>
+        <w:rPr>
+          <w:rFonts w:cstheme="minorHAnsi"/>
+        </w:rPr>
+      </w:pPr>
+    </w:p>
+    <w:p>
+      <w:pPr>
+        <w:autoSpaceDE w:val="0"/>
+        <w:autoSpaceDN w:val="0"/>
+        <w:adjustRightInd w:val="0"/>
+        <w:spacing w:after="0" w:line="240" w:lineRule="auto"/>
+        <w:rPr>
+          <w:rFonts w:cstheme="minorHAnsi"/>
+        </w:rPr>
+      </w:pPr>
+      <w:r>
+        <w:rPr>
+          <w:rFonts w:cstheme="minorHAnsi"/>
+        </w:rPr>
+        <w:t xml:space="preserve">1) Le cas où le produit choisi n’est pas disponible à votre adresse, un collaborateur vous contactera </w:t>
       </w:r>
       <w:r>
         <w:rPr>
@@ -91,7 +153,19 @@
         <w:rPr>
           <w:rFonts w:cstheme="minorHAnsi"/>
         </w:rPr>
-        <w:t>our vous proposer une alternative. 2) Internet par le</w:t>
+        <w:t>our vous proposer une alternative. 2) Appels</w:t>
+      </w:r>
+      <w:r>
+        <w:rPr>
+          <w:rFonts w:cstheme="minorHAnsi"/>
+        </w:rPr>
+        <w:t xml:space="preserve"> illimités vers les numéros nationaux fixes, sauf numéros spéciaux (type 800, 900, televoting, services érotiques, etc.) 3) Internet par le réseau </w:t>
+      </w:r>
+      <w:r>
+        <w:rPr>
+          <w:rFonts w:cstheme="minorHAnsi"/>
+        </w:rPr>
+        <w:t>mobile 2G/3G/4G jusqu’à l’installation du service Internet choisi. Facturation pro rata de 24,90 €/mois jusqu’au retour de la clé/hotspot. 30 GB</w:t>
       </w:r>
       <w:r>
         <w:rPr>
@@ -103,31 +177,37 @@
         <w:rPr>
           <w:rFonts w:cstheme="minorHAnsi"/>
         </w:rPr>
-        <w:t xml:space="preserve">réseau mobile 2G/3G/4G gratuit jusqu’à </w:t>
-      </w:r>
-      <w:r>
-        <w:rPr>
-          <w:rFonts w:cstheme="minorHAnsi"/>
-        </w:rPr>
-        <w:t>l</w:t>
-      </w:r>
-      <w:r>
-        <w:rPr>
-          <w:rFonts w:cstheme="minorHAnsi"/>
-        </w:rPr>
-        <w:t xml:space="preserve">’installation du service Internet choisi. Facturation pro rata de 24,90 €/mois au-delà de la date </w:t>
-      </w:r>
-      <w:r>
-        <w:rPr>
-          <w:rFonts w:cstheme="minorHAnsi"/>
-        </w:rPr>
-        <w:t>d</w:t>
-      </w:r>
-      <w:r>
-        <w:rPr>
-          <w:rFonts w:cstheme="minorHAnsi"/>
-        </w:rPr>
-        <w:t>’installation ou</w:t>
+        <w:t xml:space="preserve">inclus, facturation au-delà : 5,00 € par GB entamé. Sans durée d’engagment. </w:t>
+      </w:r>
+      <w:r>
+        <w:rPr>
+          <w:rFonts w:cstheme="minorHAnsi"/>
+        </w:rPr>
+        <w:t xml:space="preserve">Clé/hotspot 4G (boîte, câble, carte SIM et clé) doit être retournée au soin du client. Facturation de 99,00 € en cas de non-retour ou retour incomplet. </w:t>
+      </w:r>
+      <w:r>
+        <w:rPr>
+          <w:rFonts w:cstheme="minorHAnsi"/>
+        </w:rPr>
+        <w:t>4) Frais de</w:t>
+      </w:r>
+      <w:r>
+        <w:rPr>
+          <w:rFonts w:cstheme="minorHAnsi"/>
+        </w:rPr>
+        <w:t xml:space="preserve"> livraison éventuels : 9 € </w:t>
+      </w:r>
+      <w:r>
+        <w:rPr>
+          <w:rFonts w:cstheme="minorHAnsi"/>
+        </w:rPr>
+        <w:t>5</w:t>
+      </w:r>
+      <w:r>
+        <w:rPr>
+          <w:rFonts w:cstheme="minorHAnsi"/>
+        </w:rPr>
+        <w:t>)</w:t>
       </w:r>
       <w:r>
         <w:rPr>
@@ -139,7 +219,24 @@
         <w:rPr>
           <w:rFonts w:cstheme="minorHAnsi"/>
         </w:rPr>
-        <w:t>d’un maximum de 2 mois après signature du contrat. 30 GB inclus, facturation au-delà : 5,00 € par GB entamé. Sans durée d’engagment. Clé/hotspot 4G (boîte, câble, carte SIM et clé) doit être retournée au soin du client. Facturation de 99,00 € en cas de non-retour ou retour incomplet. 3) L’installation par une équipe se fait endéans 3-4 semaines et comprend : installation du modem ou routeur et</w:t>
+        <w:t>L’installation par une équipe se fait endéans 3-4 semaines et comprend : installation du modem ou routeur et du filtre ou splitter nécessaire, configuration de l’accès Internet sur un ordinateur, configuration du service téléphonique avec un téléphone, mise en place</w:t>
+      </w:r>
+    </w:p>
+    <w:p>
+      <w:pPr>
+        <w:autoSpaceDE w:val="0"/>
+        <w:autoSpaceDN w:val="0"/>
+        <w:adjustRightInd w:val="0"/>
+        <w:spacing w:after="0" w:line="240" w:lineRule="auto"/>
+        <w:rPr>
+          <w:rFonts w:cstheme="minorHAnsi"/>
+        </w:rPr>
+      </w:pPr>
+      <w:r>
+        <w:rPr>
+          <w:rFonts w:cstheme="minorHAnsi"/>
+        </w:rPr>
+        <w:t>d’une adresse email dans les programmes email “Microsoft Outlook“ - Frais de déplacement 25 € centre et sud, 35 € nord, en sus de l’installation</w:t>
       </w:r>
       <w:r>
         <w:rPr>
@@ -151,244 +248,515 @@
         <w:rPr>
           <w:rFonts w:cstheme="minorHAnsi"/>
         </w:rPr>
-        <w:t xml:space="preserve">du filtre ou splitter nécessaire, configuration de l’accès Internet sur un </w:t>
-      </w:r>
-      <w:r>
-        <w:rPr>
-          <w:rFonts w:cstheme="minorHAnsi"/>
-        </w:rPr>
-        <w:t>o</w:t>
-      </w:r>
-      <w:r>
-        <w:rPr>
-          <w:rFonts w:cstheme="minorHAnsi"/>
-        </w:rPr>
-        <w:t>rdinateur, configuration du service téléphonique avec un téléphone, mise en place</w:t>
-      </w:r>
-      <w:r>
-        <w:rPr>
-          <w:rFonts w:cstheme="minorHAnsi"/>
-        </w:rPr>
-        <w:t xml:space="preserve"> </w:t>
-      </w:r>
-      <w:r>
-        <w:rPr>
-          <w:rFonts w:cstheme="minorHAnsi"/>
-        </w:rPr>
-        <w:t>d’une adresse email dans les programmes email “Microsoft Outlook“ - Frais de déplacement 25 € centre et sud, 35 € nord, en sus de l’installation par</w:t>
-      </w:r>
-      <w:r>
-        <w:rPr>
-          <w:rFonts w:cstheme="minorHAnsi"/>
-        </w:rPr>
-        <w:t xml:space="preserve"> équipe 4) </w:t>
-      </w:r>
-      <w:r>
-        <w:rPr>
-          <w:rFonts w:cstheme="minorHAnsi"/>
-        </w:rPr>
-        <w:t>Publication dans l’annuaire téléphonique: Un formulaire vous sera envoyé qu’il faut remplir et nous renvoyer pour confirmer votre choix</w:t>
+        <w:t xml:space="preserve">par équipe </w:t>
+      </w:r>
+      <w:r>
+        <w:rPr>
+          <w:rFonts w:cstheme="minorHAnsi"/>
+        </w:rPr>
+        <w:t>6</w:t>
+      </w:r>
+      <w:r>
+        <w:rPr>
+          <w:rFonts w:cstheme="minorHAnsi"/>
+        </w:rPr>
+        <w:t>) Publication dans l’annuaire téléphonique: Un formulaire vous sera envoyé qu’il faut remplir et nous renvoyer pour confirmer votre choix</w:t>
       </w:r>
       <w:r>
         <w:rPr>
           <w:rFonts w:cstheme="minorHAnsi"/>
         </w:rPr>
         <w:t>.</w:t>
+      </w:r>
+    </w:p>
+    <w:p>
+      <w:pPr>
+        <w:autoSpaceDE w:val="0"/>
+        <w:autoSpaceDN w:val="0"/>
+        <w:adjustRightInd w:val="0"/>
+        <w:spacing w:after="0" w:line="240" w:lineRule="auto"/>
+        <w:rPr>
+          <w:rFonts w:cstheme="minorHAnsi"/>
+        </w:rPr>
+      </w:pPr>
+    </w:p>
+    <w:p>
+      <w:pPr>
+        <w:autoSpaceDE w:val="0"/>
+        <w:autoSpaceDN w:val="0"/>
+        <w:adjustRightInd w:val="0"/>
+        <w:spacing w:after="0" w:line="240" w:lineRule="auto"/>
+        <w:rPr>
+          <w:rFonts w:cstheme="minorHAnsi"/>
+        </w:rPr>
+      </w:pPr>
+      <w:r>
+        <w:rPr>
+          <w:rFonts w:cstheme="minorHAnsi"/>
+        </w:rPr>
+        <w:lastRenderedPageBreak/>
+        <w:t>DEMENGAEMENT</w:t>
+      </w:r>
+    </w:p>
+    <w:p>
+      <w:pPr>
+        <w:autoSpaceDE w:val="0"/>
+        <w:autoSpaceDN w:val="0"/>
+        <w:adjustRightInd w:val="0"/>
+        <w:spacing w:after="0" w:line="240" w:lineRule="auto"/>
+        <w:rPr>
+          <w:rFonts w:cstheme="minorHAnsi"/>
+        </w:rPr>
+      </w:pPr>
+    </w:p>
+    <w:p>
+      <w:pPr>
+        <w:autoSpaceDE w:val="0"/>
+        <w:autoSpaceDN w:val="0"/>
+        <w:adjustRightInd w:val="0"/>
+        <w:spacing w:after="0" w:line="240" w:lineRule="auto"/>
+        <w:rPr>
+          <w:rFonts w:ascii="HelveticaNeueLTStd-Md" w:hAnsi="HelveticaNeueLTStd-Md" w:cs="HelveticaNeueLTStd-Md"/>
+          <w:sz w:val="16"/>
+          <w:szCs w:val="16"/>
+        </w:rPr>
+      </w:pPr>
+      <w:r>
+        <w:rPr>
+          <w:rFonts w:ascii="HelveticaNeueLTStd-Md" w:hAnsi="HelveticaNeueLTStd-Md" w:cs="HelveticaNeueLTStd-Md"/>
+          <w:sz w:val="16"/>
+          <w:szCs w:val="16"/>
+        </w:rPr>
+        <w:t>DÉLAI :</w:t>
+      </w:r>
+    </w:p>
+    <w:p>
+      <w:pPr>
+        <w:autoSpaceDE w:val="0"/>
+        <w:autoSpaceDN w:val="0"/>
+        <w:adjustRightInd w:val="0"/>
+        <w:spacing w:after="0" w:line="240" w:lineRule="auto"/>
+        <w:rPr>
+          <w:rFonts w:ascii="HelveticaNeueLTStd-Md" w:hAnsi="HelveticaNeueLTStd-Md" w:cs="HelveticaNeueLTStd-Md"/>
+          <w:sz w:val="16"/>
+          <w:szCs w:val="16"/>
+        </w:rPr>
+      </w:pPr>
+      <w:r>
+        <w:rPr>
+          <w:rFonts w:ascii="HelveticaNeueLTStd-Md" w:hAnsi="HelveticaNeueLTStd-Md" w:cs="HelveticaNeueLTStd-Md"/>
+          <w:sz w:val="16"/>
+          <w:szCs w:val="16"/>
+        </w:rPr>
+        <w:t xml:space="preserve">Il faut compter un délai de 4-6 semaines à partir de la demande de transfert des </w:t>
+      </w:r>
+      <w:r>
+        <w:rPr>
+          <w:rFonts w:ascii="HelveticaNeueLTStd-Md" w:hAnsi="HelveticaNeueLTStd-Md" w:cs="HelveticaNeueLTStd-Md"/>
+          <w:sz w:val="16"/>
+          <w:szCs w:val="16"/>
+        </w:rPr>
+        <w:t>s</w:t>
+      </w:r>
+      <w:r>
+        <w:rPr>
+          <w:rFonts w:ascii="HelveticaNeueLTStd-Md" w:hAnsi="HelveticaNeueLTStd-Md" w:cs="HelveticaNeueLTStd-Md"/>
+          <w:sz w:val="16"/>
+          <w:szCs w:val="16"/>
+        </w:rPr>
+        <w:t>ervices.</w:t>
+      </w:r>
+    </w:p>
+    <w:p>
+      <w:pPr>
+        <w:autoSpaceDE w:val="0"/>
+        <w:autoSpaceDN w:val="0"/>
+        <w:adjustRightInd w:val="0"/>
+        <w:spacing w:after="0" w:line="240" w:lineRule="auto"/>
+        <w:rPr>
+          <w:rFonts w:ascii="HelveticaNeueLTStd-Md" w:hAnsi="HelveticaNeueLTStd-Md" w:cs="HelveticaNeueLTStd-Md"/>
+          <w:sz w:val="16"/>
+          <w:szCs w:val="16"/>
+        </w:rPr>
+      </w:pPr>
+    </w:p>
+    <w:p>
+      <w:pPr>
+        <w:autoSpaceDE w:val="0"/>
+        <w:autoSpaceDN w:val="0"/>
+        <w:adjustRightInd w:val="0"/>
+        <w:spacing w:after="0" w:line="240" w:lineRule="auto"/>
+        <w:rPr>
+          <w:rFonts w:ascii="HelveticaNeueLTStd-Md" w:hAnsi="HelveticaNeueLTStd-Md" w:cs="HelveticaNeueLTStd-Md"/>
+          <w:sz w:val="16"/>
+          <w:szCs w:val="16"/>
+        </w:rPr>
+      </w:pPr>
+      <w:r>
+        <w:rPr>
+          <w:rFonts w:ascii="HelveticaNeueLTStd-Md" w:hAnsi="HelveticaNeueLTStd-Md" w:cs="HelveticaNeueLTStd-Md"/>
+          <w:sz w:val="16"/>
+          <w:szCs w:val="16"/>
+        </w:rPr>
+        <w:t>COÛTS (hors offre spéciale) :</w:t>
+      </w:r>
+    </w:p>
+    <w:p>
+      <w:pPr>
+        <w:autoSpaceDE w:val="0"/>
+        <w:autoSpaceDN w:val="0"/>
+        <w:adjustRightInd w:val="0"/>
+        <w:spacing w:after="0" w:line="240" w:lineRule="auto"/>
+        <w:rPr>
+          <w:rFonts w:ascii="HelveticaNeueLTStd-Md" w:hAnsi="HelveticaNeueLTStd-Md" w:cs="HelveticaNeueLTStd-Md"/>
+          <w:sz w:val="16"/>
+          <w:szCs w:val="16"/>
+        </w:rPr>
+      </w:pPr>
+      <w:r>
+        <w:rPr>
+          <w:rFonts w:ascii="HelveticaNeueLTStd-Md" w:hAnsi="HelveticaNeueLTStd-Md" w:cs="HelveticaNeueLTStd-Md"/>
+          <w:sz w:val="16"/>
+          <w:szCs w:val="16"/>
+        </w:rPr>
+        <w:t>Activation à la nouvelle adresse : 85,00 € offerts.</w:t>
+      </w:r>
+    </w:p>
+    <w:p>
+      <w:pPr>
+        <w:autoSpaceDE w:val="0"/>
+        <w:autoSpaceDN w:val="0"/>
+        <w:adjustRightInd w:val="0"/>
+        <w:spacing w:after="0" w:line="240" w:lineRule="auto"/>
+        <w:rPr>
+          <w:rFonts w:ascii="HelveticaNeueLTStd-Md" w:hAnsi="HelveticaNeueLTStd-Md" w:cs="HelveticaNeueLTStd-Md"/>
+          <w:sz w:val="16"/>
+          <w:szCs w:val="16"/>
+        </w:rPr>
+      </w:pPr>
+      <w:r>
+        <w:rPr>
+          <w:rFonts w:ascii="HelveticaNeueLTStd-Md" w:hAnsi="HelveticaNeueLTStd-Md" w:cs="HelveticaNeueLTStd-Md"/>
+          <w:sz w:val="16"/>
+          <w:szCs w:val="16"/>
+        </w:rPr>
+        <w:t>Frais de déménagement : 100,00 € (mise en service).</w:t>
+      </w:r>
+    </w:p>
+    <w:p>
+      <w:pPr>
+        <w:autoSpaceDE w:val="0"/>
+        <w:autoSpaceDN w:val="0"/>
+        <w:adjustRightInd w:val="0"/>
+        <w:spacing w:after="0" w:line="240" w:lineRule="auto"/>
+        <w:rPr>
+          <w:rFonts w:ascii="HelveticaNeueLTStd-Md" w:hAnsi="HelveticaNeueLTStd-Md" w:cs="HelveticaNeueLTStd-Md"/>
+          <w:sz w:val="16"/>
+          <w:szCs w:val="16"/>
+        </w:rPr>
+      </w:pPr>
+      <w:r>
+        <w:rPr>
+          <w:rFonts w:ascii="HelveticaNeueLTStd-Md" w:hAnsi="HelveticaNeueLTStd-Md" w:cs="HelveticaNeueLTStd-Md"/>
+          <w:sz w:val="16"/>
+          <w:szCs w:val="16"/>
+        </w:rPr>
+        <w:t>Sur demande, l</w:t>
+      </w:r>
+      <w:r>
+        <w:rPr>
+          <w:rFonts w:ascii="HelveticaNeueLTStd-Md" w:hAnsi="HelveticaNeueLTStd-Md" w:cs="HelveticaNeueLTStd-Md"/>
+          <w:sz w:val="16"/>
+          <w:szCs w:val="16"/>
+        </w:rPr>
+        <w:t>’intervention d’une équipe Luxembourg Online est facturée au prix de 89,00 € (cf. Liste des Prix), frais de déplacement en sus.</w:t>
+      </w:r>
+    </w:p>
+    <w:p>
+      <w:pPr>
+        <w:autoSpaceDE w:val="0"/>
+        <w:autoSpaceDN w:val="0"/>
+        <w:adjustRightInd w:val="0"/>
+        <w:spacing w:after="0" w:line="240" w:lineRule="auto"/>
+        <w:rPr>
+          <w:rFonts w:ascii="HelveticaNeueLTStd-Md" w:hAnsi="HelveticaNeueLTStd-Md" w:cs="HelveticaNeueLTStd-Md"/>
+          <w:sz w:val="16"/>
+          <w:szCs w:val="16"/>
+        </w:rPr>
+      </w:pPr>
+      <w:r>
+        <w:rPr>
+          <w:rFonts w:ascii="HelveticaNeueLTStd-Md" w:hAnsi="HelveticaNeueLTStd-Md" w:cs="HelveticaNeueLTStd-Md"/>
+          <w:sz w:val="16"/>
+          <w:szCs w:val="16"/>
+        </w:rPr>
+        <w:t>Pour le déménagement d’une ligne téléphonique seule, les frais s’élèvent à 58,50 € (ligne analogique), 87,75 € (ligne ISDN).</w:t>
+      </w:r>
+    </w:p>
+    <w:p>
+      <w:pPr>
+        <w:autoSpaceDE w:val="0"/>
+        <w:autoSpaceDN w:val="0"/>
+        <w:adjustRightInd w:val="0"/>
+        <w:spacing w:after="0" w:line="240" w:lineRule="auto"/>
+        <w:rPr>
+          <w:rFonts w:ascii="HelveticaNeueLTStd-Md" w:hAnsi="HelveticaNeueLTStd-Md" w:cs="HelveticaNeueLTStd-Md"/>
+          <w:sz w:val="16"/>
+          <w:szCs w:val="16"/>
+        </w:rPr>
+      </w:pPr>
+      <w:r>
+        <w:rPr>
+          <w:rFonts w:ascii="HelveticaNeueLTStd-Md" w:hAnsi="HelveticaNeueLTStd-Md" w:cs="HelveticaNeueLTStd-Md"/>
+          <w:sz w:val="16"/>
+          <w:szCs w:val="16"/>
+        </w:rPr>
+        <w:t>Tous travaux supplémentaires (raccordement immeuble au réseau de télécommunication, câblage interne, installation numéros MSN,...) seront facturés en sus, selon la Liste des Prix.</w:t>
+      </w:r>
+    </w:p>
+    <w:p>
+      <w:pPr>
+        <w:autoSpaceDE w:val="0"/>
+        <w:autoSpaceDN w:val="0"/>
+        <w:adjustRightInd w:val="0"/>
+        <w:spacing w:after="0" w:line="240" w:lineRule="auto"/>
+        <w:rPr>
+          <w:rFonts w:ascii="HelveticaNeueLTStd-Md" w:hAnsi="HelveticaNeueLTStd-Md" w:cs="HelveticaNeueLTStd-Md"/>
+          <w:sz w:val="16"/>
+          <w:szCs w:val="16"/>
+        </w:rPr>
+      </w:pPr>
+    </w:p>
+    <w:p>
+      <w:pPr>
+        <w:autoSpaceDE w:val="0"/>
+        <w:autoSpaceDN w:val="0"/>
+        <w:adjustRightInd w:val="0"/>
+        <w:spacing w:after="0" w:line="240" w:lineRule="auto"/>
+        <w:rPr>
+          <w:rFonts w:ascii="HelveticaNeueLTStd-Md" w:hAnsi="HelveticaNeueLTStd-Md" w:cs="HelveticaNeueLTStd-Md"/>
+          <w:sz w:val="16"/>
+          <w:szCs w:val="16"/>
+        </w:rPr>
+      </w:pPr>
+      <w:r>
+        <w:rPr>
+          <w:rFonts w:ascii="HelveticaNeueLTStd-Md" w:hAnsi="HelveticaNeueLTStd-Md" w:cs="HelveticaNeueLTStd-Md"/>
+          <w:sz w:val="16"/>
+          <w:szCs w:val="16"/>
+        </w:rPr>
+        <w:t>LOL CABLE :</w:t>
+      </w:r>
+    </w:p>
+    <w:p>
+      <w:pPr>
+        <w:autoSpaceDE w:val="0"/>
+        <w:autoSpaceDN w:val="0"/>
+        <w:adjustRightInd w:val="0"/>
+        <w:spacing w:after="0" w:line="240" w:lineRule="auto"/>
+        <w:rPr>
+          <w:rFonts w:ascii="HelveticaNeueLTStd-Md" w:hAnsi="HelveticaNeueLTStd-Md" w:cs="HelveticaNeueLTStd-Md"/>
+          <w:sz w:val="16"/>
+          <w:szCs w:val="16"/>
+        </w:rPr>
+      </w:pPr>
+      <w:r>
+        <w:rPr>
+          <w:rFonts w:ascii="HelveticaNeueLTStd-Md" w:hAnsi="HelveticaNeueLTStd-Md" w:cs="HelveticaNeueLTStd-Md"/>
+          <w:sz w:val="16"/>
+          <w:szCs w:val="16"/>
+        </w:rPr>
+        <w:t>La réalisation d’une nouvelle installation par le câblodistributeur engendrera des frais de 65,00 € (intervention d’une équipe).</w:t>
+      </w:r>
+    </w:p>
+    <w:p>
+      <w:pPr>
+        <w:autoSpaceDE w:val="0"/>
+        <w:autoSpaceDN w:val="0"/>
+        <w:adjustRightInd w:val="0"/>
+        <w:spacing w:after="0" w:line="240" w:lineRule="auto"/>
+        <w:rPr>
+          <w:rFonts w:ascii="HelveticaNeueLTStd-Md" w:hAnsi="HelveticaNeueLTStd-Md" w:cs="HelveticaNeueLTStd-Md"/>
+          <w:sz w:val="16"/>
+          <w:szCs w:val="16"/>
+        </w:rPr>
+      </w:pPr>
+    </w:p>
+    <w:p>
+      <w:pPr>
+        <w:autoSpaceDE w:val="0"/>
+        <w:autoSpaceDN w:val="0"/>
+        <w:adjustRightInd w:val="0"/>
+        <w:spacing w:after="0" w:line="240" w:lineRule="auto"/>
+        <w:rPr>
+          <w:rFonts w:ascii="HelveticaNeueLTStd-Md" w:hAnsi="HelveticaNeueLTStd-Md" w:cs="HelveticaNeueLTStd-Md"/>
+          <w:sz w:val="16"/>
+          <w:szCs w:val="16"/>
+        </w:rPr>
+      </w:pPr>
+      <w:r>
+        <w:rPr>
+          <w:rFonts w:ascii="HelveticaNeueLTStd-Md" w:hAnsi="HelveticaNeueLTStd-Md" w:cs="HelveticaNeueLTStd-Md"/>
+          <w:sz w:val="16"/>
+          <w:szCs w:val="16"/>
+        </w:rPr>
+        <w:t>MODALITÉS :</w:t>
+      </w:r>
+    </w:p>
+    <w:p>
+      <w:pPr>
+        <w:autoSpaceDE w:val="0"/>
+        <w:autoSpaceDN w:val="0"/>
+        <w:adjustRightInd w:val="0"/>
+        <w:spacing w:after="0" w:line="240" w:lineRule="auto"/>
+        <w:rPr>
+          <w:rFonts w:ascii="HelveticaNeueLTStd-Md" w:hAnsi="HelveticaNeueLTStd-Md" w:cs="HelveticaNeueLTStd-Md"/>
+          <w:sz w:val="16"/>
+          <w:szCs w:val="16"/>
+        </w:rPr>
+      </w:pPr>
+      <w:r>
+        <w:rPr>
+          <w:rFonts w:ascii="HelveticaNeueLTStd-Md" w:hAnsi="HelveticaNeueLTStd-Md" w:cs="HelveticaNeueLTStd-Md"/>
+          <w:sz w:val="16"/>
+          <w:szCs w:val="16"/>
+        </w:rPr>
+        <w:t>Le service à l’ancienne adresse sera clôturé à la date d’activation à la nouvelle adresse.</w:t>
+      </w:r>
+    </w:p>
+    <w:p>
+      <w:pPr>
+        <w:autoSpaceDE w:val="0"/>
+        <w:autoSpaceDN w:val="0"/>
+        <w:adjustRightInd w:val="0"/>
+        <w:spacing w:after="0" w:line="240" w:lineRule="auto"/>
+        <w:rPr>
+          <w:rFonts w:ascii="HelveticaNeueLTStd-Md" w:hAnsi="HelveticaNeueLTStd-Md" w:cs="HelveticaNeueLTStd-Md"/>
+          <w:sz w:val="16"/>
+          <w:szCs w:val="16"/>
+        </w:rPr>
+      </w:pPr>
+      <w:r>
+        <w:rPr>
+          <w:rFonts w:ascii="HelveticaNeueLTStd-Md" w:hAnsi="HelveticaNeueLTStd-Md" w:cs="HelveticaNeueLTStd-Md"/>
+          <w:sz w:val="16"/>
+          <w:szCs w:val="16"/>
+        </w:rPr>
+        <w:t xml:space="preserve">Dans le cas où le </w:t>
+      </w:r>
+      <w:r>
+        <w:rPr>
+          <w:rFonts w:ascii="HelveticaNeueLTStd-Md" w:hAnsi="HelveticaNeueLTStd-Md" w:cs="HelveticaNeueLTStd-Md"/>
+          <w:sz w:val="16"/>
+          <w:szCs w:val="16"/>
+        </w:rPr>
+        <w:t>s</w:t>
       </w:r>
       <w:bookmarkStart w:id="0" w:name="_GoBack"/>
       <w:bookmarkEnd w:id="0"/>
-    </w:p>
-    <w:p>
-      <w:pPr>
-        <w:autoSpaceDE w:val="0"/>
-        <w:autoSpaceDN w:val="0"/>
-        <w:adjustRightInd w:val="0"/>
-        <w:spacing w:after="0" w:line="240" w:lineRule="auto"/>
-        <w:rPr>
-          <w:rFonts w:cstheme="minorHAnsi"/>
-        </w:rPr>
-      </w:pPr>
-    </w:p>
-    <w:p>
-      <w:pPr>
-        <w:autoSpaceDE w:val="0"/>
-        <w:autoSpaceDN w:val="0"/>
-        <w:adjustRightInd w:val="0"/>
-        <w:spacing w:after="0" w:line="240" w:lineRule="auto"/>
-        <w:rPr>
-          <w:rFonts w:cstheme="minorHAnsi"/>
-        </w:rPr>
-      </w:pPr>
-      <w:r>
-        <w:rPr>
-          <w:rFonts w:cstheme="minorHAnsi"/>
-        </w:rPr>
-        <w:t>LOLDSL20_FR</w:t>
-      </w:r>
-    </w:p>
-    <w:p>
-      <w:pPr>
-        <w:autoSpaceDE w:val="0"/>
-        <w:autoSpaceDN w:val="0"/>
-        <w:adjustRightInd w:val="0"/>
-        <w:spacing w:after="0" w:line="240" w:lineRule="auto"/>
-        <w:rPr>
-          <w:rFonts w:cstheme="minorHAnsi"/>
-        </w:rPr>
-      </w:pPr>
-    </w:p>
-    <w:p>
-      <w:pPr>
-        <w:autoSpaceDE w:val="0"/>
-        <w:autoSpaceDN w:val="0"/>
-        <w:adjustRightInd w:val="0"/>
-        <w:spacing w:after="0" w:line="240" w:lineRule="auto"/>
-        <w:rPr>
-          <w:rFonts w:cstheme="minorHAnsi"/>
-        </w:rPr>
-      </w:pPr>
-      <w:r>
-        <w:rPr>
-          <w:rFonts w:cstheme="minorHAnsi"/>
-        </w:rPr>
-        <w:t xml:space="preserve">1) Le cas où le produit choisi n’est pas disponible à votre adresse, un collaborateur vous contactera </w:t>
-      </w:r>
-      <w:r>
-        <w:rPr>
-          <w:rFonts w:cstheme="minorHAnsi"/>
-        </w:rPr>
-        <w:t>p</w:t>
-      </w:r>
-      <w:r>
-        <w:rPr>
-          <w:rFonts w:cstheme="minorHAnsi"/>
-        </w:rPr>
-        <w:t>our vous proposer une alternative. 2) Appels</w:t>
-      </w:r>
-      <w:r>
-        <w:rPr>
-          <w:rFonts w:cstheme="minorHAnsi"/>
-        </w:rPr>
-        <w:t xml:space="preserve"> illimités vers les numéros nationaux fixes, sauf numéros spéciaux (type 800, 900, televoting, services érotiques, etc.) 3) Internet par le réseau </w:t>
-      </w:r>
-      <w:r>
-        <w:rPr>
-          <w:rFonts w:cstheme="minorHAnsi"/>
-        </w:rPr>
-        <w:t>mobile 2G/3G/4G jusqu’à l’installation du service Internet choisi. Facturation pro rata de 24,90 €/mois jusqu’au retour de la clé/hotspot. 30 GB</w:t>
-      </w:r>
-      <w:r>
-        <w:rPr>
-          <w:rFonts w:cstheme="minorHAnsi"/>
-        </w:rPr>
-        <w:t xml:space="preserve"> </w:t>
-      </w:r>
-      <w:r>
-        <w:rPr>
-          <w:rFonts w:cstheme="minorHAnsi"/>
-        </w:rPr>
-        <w:t xml:space="preserve">inclus, facturation au-delà : 5,00 € par GB entamé. Sans durée d’engagment. </w:t>
-      </w:r>
-      <w:r>
-        <w:rPr>
-          <w:rFonts w:cstheme="minorHAnsi"/>
-        </w:rPr>
-        <w:t xml:space="preserve">Clé/hotspot 4G (boîte, câble, carte SIM et clé) doit être retournée au soin du client. Facturation de 99,00 € en cas de non-retour ou retour incomplet. </w:t>
-      </w:r>
-      <w:r>
-        <w:rPr>
-          <w:rFonts w:cstheme="minorHAnsi"/>
-        </w:rPr>
-        <w:t>4) Frais de</w:t>
-      </w:r>
-      <w:r>
-        <w:rPr>
-          <w:rFonts w:cstheme="minorHAnsi"/>
-        </w:rPr>
-        <w:t xml:space="preserve"> livraison éventuels : 9 € </w:t>
-      </w:r>
-      <w:r>
-        <w:rPr>
-          <w:rFonts w:cstheme="minorHAnsi"/>
-        </w:rPr>
-        <w:t>5</w:t>
-      </w:r>
-      <w:r>
-        <w:rPr>
-          <w:rFonts w:cstheme="minorHAnsi"/>
-        </w:rPr>
-        <w:t>)</w:t>
-      </w:r>
-      <w:r>
-        <w:rPr>
-          <w:rFonts w:cstheme="minorHAnsi"/>
-        </w:rPr>
-        <w:t xml:space="preserve"> </w:t>
-      </w:r>
-      <w:r>
-        <w:rPr>
-          <w:rFonts w:cstheme="minorHAnsi"/>
-        </w:rPr>
-        <w:t>L’installation par une équipe se fait endéans 3-4 semaines et comprend : installation du modem ou routeur et du filtre ou splitter nécessaire, configuration de l’accès Internet sur un ordinateur, configuration du service téléphonique avec un téléphone, mise en place</w:t>
-      </w:r>
-    </w:p>
-    <w:p>
-      <w:pPr>
-        <w:autoSpaceDE w:val="0"/>
-        <w:autoSpaceDN w:val="0"/>
-        <w:adjustRightInd w:val="0"/>
-        <w:spacing w:after="0" w:line="240" w:lineRule="auto"/>
-        <w:rPr>
-          <w:rFonts w:cstheme="minorHAnsi"/>
-        </w:rPr>
-      </w:pPr>
-      <w:r>
-        <w:rPr>
-          <w:rFonts w:cstheme="minorHAnsi"/>
-        </w:rPr>
-        <w:t>d’une adresse email dans les programmes email “Microsoft Outlook“ - Frais de déplacement 25 € centre et sud, 35 € nord, en sus de l’installation</w:t>
-      </w:r>
-      <w:r>
-        <w:rPr>
-          <w:rFonts w:cstheme="minorHAnsi"/>
-        </w:rPr>
-        <w:t xml:space="preserve"> </w:t>
-      </w:r>
-      <w:r>
-        <w:rPr>
-          <w:rFonts w:cstheme="minorHAnsi"/>
-        </w:rPr>
-        <w:t xml:space="preserve">par équipe </w:t>
-      </w:r>
-      <w:r>
-        <w:rPr>
-          <w:rFonts w:cstheme="minorHAnsi"/>
-        </w:rPr>
-        <w:t>6</w:t>
-      </w:r>
-      <w:r>
-        <w:rPr>
-          <w:rFonts w:cstheme="minorHAnsi"/>
-        </w:rPr>
-        <w:t>) Publication dans l’annuaire téléphonique: Un formulaire vous sera envoyé qu’il faut remplir et nous renvoyer pour confirmer votre choix</w:t>
-      </w:r>
-      <w:r>
-        <w:rPr>
-          <w:rFonts w:cstheme="minorHAnsi"/>
-        </w:rPr>
-        <w:t>.</w:t>
-      </w:r>
-    </w:p>
-    <w:p>
-      <w:pPr>
-        <w:autoSpaceDE w:val="0"/>
-        <w:autoSpaceDN w:val="0"/>
-        <w:adjustRightInd w:val="0"/>
-        <w:spacing w:after="0" w:line="240" w:lineRule="auto"/>
-        <w:rPr>
-          <w:rFonts w:cstheme="minorHAnsi"/>
-        </w:rPr>
-      </w:pPr>
+      <w:r>
+        <w:rPr>
+          <w:rFonts w:ascii="HelveticaNeueLTStd-Md" w:hAnsi="HelveticaNeueLTStd-Md" w:cs="HelveticaNeueLTStd-Md"/>
+          <w:sz w:val="16"/>
+          <w:szCs w:val="16"/>
+        </w:rPr>
+        <w:t>ervice souscrit n'est pas disponible à votre nouvelle adresse, un collaborateur vous contactera afin de vous proposer une offre alternative.</w:t>
+      </w:r>
+    </w:p>
+    <w:p>
+      <w:pPr>
+        <w:autoSpaceDE w:val="0"/>
+        <w:autoSpaceDN w:val="0"/>
+        <w:adjustRightInd w:val="0"/>
+        <w:spacing w:after="0" w:line="240" w:lineRule="auto"/>
+        <w:rPr>
+          <w:rFonts w:ascii="HelveticaNeueLTStd-Md" w:hAnsi="HelveticaNeueLTStd-Md" w:cs="HelveticaNeueLTStd-Md"/>
+          <w:sz w:val="16"/>
+          <w:szCs w:val="16"/>
+        </w:rPr>
+      </w:pPr>
+      <w:r>
+        <w:rPr>
+          <w:rFonts w:ascii="HelveticaNeueLTStd-Md" w:hAnsi="HelveticaNeueLTStd-Md" w:cs="HelveticaNeueLTStd-Md"/>
+          <w:sz w:val="16"/>
+          <w:szCs w:val="16"/>
+        </w:rPr>
+        <w:t>En cas de changement d’abonnement, le contrat correspondant à la nouvelle offre devra être joint à la déclaration de déménagement.</w:t>
+      </w:r>
+    </w:p>
+    <w:p>
+      <w:pPr>
+        <w:autoSpaceDE w:val="0"/>
+        <w:autoSpaceDN w:val="0"/>
+        <w:adjustRightInd w:val="0"/>
+        <w:spacing w:after="0" w:line="240" w:lineRule="auto"/>
+        <w:rPr>
+          <w:rFonts w:ascii="HelveticaNeueLTStd-Md" w:hAnsi="HelveticaNeueLTStd-Md" w:cs="HelveticaNeueLTStd-Md"/>
+          <w:sz w:val="16"/>
+          <w:szCs w:val="16"/>
+        </w:rPr>
+      </w:pPr>
+      <w:r>
+        <w:rPr>
+          <w:rFonts w:ascii="HelveticaNeueLTStd-Md" w:hAnsi="HelveticaNeueLTStd-Md" w:cs="HelveticaNeueLTStd-Md"/>
+          <w:sz w:val="16"/>
+          <w:szCs w:val="16"/>
+        </w:rPr>
+        <w:t>Tout allongement du délai pour des causes extérieures à Luxembourg Online (câblage privatif, raccordement souterrain…) ne peut engager sa responsabilité, ni donner lieu à indemnisation.</w:t>
+      </w:r>
+    </w:p>
+    <w:p>
+      <w:pPr>
+        <w:autoSpaceDE w:val="0"/>
+        <w:autoSpaceDN w:val="0"/>
+        <w:adjustRightInd w:val="0"/>
+        <w:spacing w:after="0" w:line="240" w:lineRule="auto"/>
+        <w:rPr>
+          <w:rFonts w:ascii="HelveticaNeueLTStd-Md" w:hAnsi="HelveticaNeueLTStd-Md" w:cs="HelveticaNeueLTStd-Md"/>
+          <w:sz w:val="16"/>
+          <w:szCs w:val="16"/>
+        </w:rPr>
+      </w:pPr>
+    </w:p>
+    <w:p>
+      <w:pPr>
+        <w:autoSpaceDE w:val="0"/>
+        <w:autoSpaceDN w:val="0"/>
+        <w:adjustRightInd w:val="0"/>
+        <w:spacing w:after="0" w:line="240" w:lineRule="auto"/>
+        <w:rPr>
+          <w:rFonts w:ascii="HelveticaNeueLTStd-Md" w:hAnsi="HelveticaNeueLTStd-Md" w:cs="HelveticaNeueLTStd-Md"/>
+          <w:sz w:val="16"/>
+          <w:szCs w:val="16"/>
+        </w:rPr>
+      </w:pPr>
+      <w:r>
+        <w:rPr>
+          <w:rFonts w:ascii="HelveticaNeueLTStd-Md" w:hAnsi="HelveticaNeueLTStd-Md" w:cs="HelveticaNeueLTStd-Md"/>
+          <w:sz w:val="16"/>
+          <w:szCs w:val="16"/>
+        </w:rPr>
+        <w:t>DUREE DU CONTRAT :</w:t>
+      </w:r>
+    </w:p>
+    <w:p>
+      <w:pPr>
+        <w:autoSpaceDE w:val="0"/>
+        <w:autoSpaceDN w:val="0"/>
+        <w:adjustRightInd w:val="0"/>
+        <w:spacing w:after="0" w:line="240" w:lineRule="auto"/>
+        <w:rPr>
+          <w:rFonts w:cstheme="minorHAnsi"/>
+        </w:rPr>
+      </w:pPr>
+      <w:r>
+        <w:rPr>
+          <w:rFonts w:ascii="HelveticaNeueLTStd-Md" w:hAnsi="HelveticaNeueLTStd-Md" w:cs="HelveticaNeueLTStd-Md"/>
+          <w:sz w:val="16"/>
+          <w:szCs w:val="16"/>
+        </w:rPr>
+        <w:t>Le contrat est reconduit pour un minimum de 12 mois à compter de l’installation. Si l’engagement restant à l’ancienne adresse est supérieur à 12 mois, celui-ci continue de s’appliquer.</w:t>
+      </w:r>
     </w:p>
     <w:sectPr>
       <w:pgSz w:w="11906" w:h="16838"/>

</xml_diff>